<commit_message>
trival work in the past month
</commit_message>
<xml_diff>
--- a/文档/火车票管理系统 软件设计说明.docx
+++ b/文档/火车票管理系统 软件设计说明.docx
@@ -62,7 +62,7 @@
           <w:sz w:val="28"/>
           <w:szCs w:val="28"/>
         </w:rPr>
-        <w:t>4</w:t>
+        <w:t>5</w:t>
       </w:r>
     </w:p>
     <w:p>
@@ -125,19 +125,8 @@
           <w:bCs/>
           <w:szCs w:val="21"/>
         </w:rPr>
-        <w:t>张洪鑫 周聪 黄</w:t>
-      </w:r>
-      <w:proofErr w:type="gramStart"/>
-      <w:r>
-        <w:rPr>
-          <w:rFonts w:hint="eastAsia"/>
-          <w:b/>
-          <w:bCs/>
-          <w:szCs w:val="21"/>
-        </w:rPr>
-        <w:t>臻</w:t>
-      </w:r>
-      <w:proofErr w:type="gramEnd"/>
+        <w:t>张洪鑫 周聪 黄臻</w:t>
+      </w:r>
     </w:p>
     <w:p>
       <w:pPr>
@@ -384,13 +373,8 @@
         <w:t>，张洪鑫</w:t>
       </w:r>
       <w:r>
-        <w:t>、周聪、黄</w:t>
-      </w:r>
-      <w:proofErr w:type="gramStart"/>
-      <w:r>
-        <w:t>臻</w:t>
-      </w:r>
-      <w:proofErr w:type="gramEnd"/>
+        <w:t>、周聪、黄臻</w:t>
+      </w:r>
     </w:p>
     <w:p/>
     <w:p>
@@ -555,73 +539,11 @@
       </w:r>
     </w:p>
     <w:p>
-      <w:pPr>
-        <w:rPr>
-          <w:color w:val="D0CECE" w:themeColor="background2" w:themeShade="E6"/>
-        </w:rPr>
-      </w:pPr>
-      <w:hyperlink r:id="rId10" w:history="1">
-        <w:r>
-          <w:rPr>
-            <w:color w:val="D0CECE" w:themeColor="background2" w:themeShade="E6"/>
-            <w:u w:val="single"/>
-          </w:rPr>
-          <w:t>https://github.com/XunZhiyang/TTRS</w:t>
-        </w:r>
-      </w:hyperlink>
-    </w:p>
-    <w:p>
-      <w:pPr>
-        <w:rPr>
-          <w:color w:val="D0CECE" w:themeColor="background2" w:themeShade="E6"/>
-        </w:rPr>
-      </w:pPr>
-      <w:hyperlink r:id="rId11" w:history="1">
-        <w:r>
-          <w:rPr>
-            <w:color w:val="D0CECE" w:themeColor="background2" w:themeShade="E6"/>
-            <w:u w:val="single"/>
-          </w:rPr>
-          <w:t>https://github.com/spectrometerHBH/TTRs</w:t>
-        </w:r>
-      </w:hyperlink>
-    </w:p>
-    <w:p>
-      <w:pPr>
-        <w:rPr>
-          <w:color w:val="D0CECE" w:themeColor="background2" w:themeShade="E6"/>
-        </w:rPr>
-      </w:pPr>
-      <w:hyperlink r:id="rId12" w:history="1">
-        <w:r>
-          <w:rPr>
-            <w:color w:val="D0CECE" w:themeColor="background2" w:themeShade="E6"/>
-            <w:u w:val="single"/>
-          </w:rPr>
-          <w:t>https://github.com/ZYHowell/Ticket_Booking_System</w:t>
-        </w:r>
-      </w:hyperlink>
-    </w:p>
-    <w:p>
-      <w:r>
-        <w:rPr>
-          <w:rFonts w:hint="eastAsia"/>
-        </w:rPr>
-        <w:t>（</w:t>
-      </w:r>
-      <w:proofErr w:type="gramStart"/>
-      <w:r>
-        <w:rPr>
-          <w:rFonts w:hint="eastAsia"/>
-        </w:rPr>
-        <w:t>本开发</w:t>
-      </w:r>
-      <w:proofErr w:type="gramEnd"/>
-      <w:r>
-        <w:rPr>
-          <w:rFonts w:hint="eastAsia"/>
-        </w:rPr>
-        <w:t>文档遵循国家</w:t>
+      <w:r>
+        <w:rPr>
+          <w:rFonts w:hint="eastAsia"/>
+        </w:rPr>
+        <w:t>（本开发文档遵循</w:t>
       </w:r>
       <w:r>
         <w:t>GB8567——88开发文档规范</w:t>
@@ -735,33 +657,65 @@
         </w:rPr>
         <w:t>火车票管理单位侧：一台带公网</w:t>
       </w:r>
-      <w:proofErr w:type="spellStart"/>
-      <w:r>
-        <w:rPr>
-          <w:rFonts w:hint="eastAsia"/>
-        </w:rPr>
-        <w:t>ip</w:t>
-      </w:r>
-      <w:proofErr w:type="spellEnd"/>
+      <w:r>
+        <w:rPr>
+          <w:rFonts w:hint="eastAsia"/>
+        </w:rPr>
+        <w:t>IP</w:t>
+      </w:r>
       <w:r>
         <w:rPr>
           <w:rFonts w:hint="eastAsia"/>
         </w:rPr>
         <w:t>的服务器，操作系统</w:t>
       </w:r>
-      <w:proofErr w:type="spellStart"/>
-      <w:r>
-        <w:rPr>
-          <w:rFonts w:hint="eastAsia"/>
-        </w:rPr>
-        <w:t>linux</w:t>
-      </w:r>
-      <w:proofErr w:type="spellEnd"/>
-      <w:r>
-        <w:rPr>
-          <w:rFonts w:hint="eastAsia"/>
-        </w:rPr>
-        <w:t>或windows皆可（demo以windows server 2016</w:t>
+      <w:r>
+        <w:rPr>
+          <w:rFonts w:hint="eastAsia"/>
+        </w:rPr>
+        <w:t>L</w:t>
+      </w:r>
+      <w:r>
+        <w:rPr>
+          <w:rFonts w:hint="eastAsia"/>
+        </w:rPr>
+        <w:t>inux或</w:t>
+      </w:r>
+      <w:r>
+        <w:rPr>
+          <w:rFonts w:hint="eastAsia"/>
+        </w:rPr>
+        <w:t>W</w:t>
+      </w:r>
+      <w:r>
+        <w:rPr>
+          <w:rFonts w:hint="eastAsia"/>
+        </w:rPr>
+        <w:t>indows皆可（demo</w:t>
+      </w:r>
+      <w:r>
+        <w:rPr>
+          <w:rFonts w:hint="eastAsia"/>
+        </w:rPr>
+        <w:t>中前端服务器与后端服务器以W</w:t>
+      </w:r>
+      <w:r>
+        <w:rPr>
+          <w:rFonts w:hint="eastAsia"/>
+        </w:rPr>
+        <w:t xml:space="preserve">indows </w:t>
+      </w:r>
+      <w:r>
+        <w:rPr>
+          <w:rFonts w:hint="eastAsia"/>
+        </w:rPr>
+        <w:t>S</w:t>
+      </w:r>
+      <w:r>
+        <w:rPr>
+          <w:rFonts w:hint="eastAsia"/>
+        </w:rPr>
+        <w:t>erver 2016</w:t>
       </w:r>
       <w:r>
         <w:t xml:space="preserve"> </w:t>
@@ -779,7 +733,136 @@
         <w:rPr>
           <w:rFonts w:hint="eastAsia"/>
         </w:rPr>
-        <w:t>Center为例）。如果需要stand alone的命令行管理，需要鼠标或者键盘等可输入外设。</w:t>
+        <w:t>Center为例</w:t>
+      </w:r>
+      <w:r>
+        <w:rPr>
+          <w:rFonts w:hint="eastAsia"/>
+        </w:rPr>
+        <w:t>，腾讯云</w:t>
+      </w:r>
+      <w:r>
+        <w:rPr>
+          <w:rFonts w:hint="eastAsia"/>
+        </w:rPr>
+        <w:t>，后端逻辑与数据库存储使用W</w:t>
+      </w:r>
+      <w:r>
+        <w:rPr>
+          <w:rFonts w:hint="eastAsia"/>
+        </w:rPr>
+        <w:t xml:space="preserve">indows </w:t>
+      </w:r>
+      <w:r>
+        <w:rPr>
+          <w:rFonts w:hint="eastAsia"/>
+        </w:rPr>
+        <w:t>S</w:t>
+      </w:r>
+      <w:r>
+        <w:rPr>
+          <w:rFonts w:hint="eastAsia"/>
+        </w:rPr>
+        <w:t>erver 201</w:t>
+      </w:r>
+      <w:r>
+        <w:t>9</w:t>
+      </w:r>
+      <w:r>
+        <w:t xml:space="preserve"> </w:t>
+      </w:r>
+      <w:r>
+        <w:rPr>
+          <w:rFonts w:hint="eastAsia"/>
+        </w:rPr>
+        <w:t>Data</w:t>
+      </w:r>
+      <w:r>
+        <w:t xml:space="preserve"> </w:t>
+      </w:r>
+      <w:r>
+        <w:rPr>
+          <w:rFonts w:hint="eastAsia"/>
+        </w:rPr>
+        <w:t>Center</w:t>
+      </w:r>
+      <w:r>
+        <w:rPr>
+          <w:rFonts w:hint="eastAsia"/>
+        </w:rPr>
+        <w:t>上运行的</w:t>
+      </w:r>
+      <w:r>
+        <w:t>WSL</w:t>
+      </w:r>
+      <w:r>
+        <w:rPr>
+          <w:rFonts w:hint="eastAsia"/>
+        </w:rPr>
+        <w:t>（</w:t>
+      </w:r>
+      <w:r>
+        <w:t>W</w:t>
+      </w:r>
+      <w:r>
+        <w:rPr>
+          <w:rFonts w:hint="eastAsia"/>
+        </w:rPr>
+        <w:t>indows</w:t>
+      </w:r>
+      <w:r>
+        <w:t xml:space="preserve"> Subsystem L</w:t>
+      </w:r>
+      <w:r>
+        <w:rPr>
+          <w:rFonts w:hint="eastAsia"/>
+        </w:rPr>
+        <w:t>inux），发行版</w:t>
+      </w:r>
+      <w:r>
+        <w:t>U</w:t>
+      </w:r>
+      <w:r>
+        <w:rPr>
+          <w:rFonts w:hint="eastAsia"/>
+        </w:rPr>
+        <w:t>buntu</w:t>
+      </w:r>
+      <w:r>
+        <w:t xml:space="preserve"> 18</w:t>
+      </w:r>
+      <w:r>
+        <w:rPr>
+          <w:rFonts w:hint="eastAsia"/>
+        </w:rPr>
+        <w:t>.</w:t>
+      </w:r>
+      <w:r>
+        <w:t>04 LTS</w:t>
+      </w:r>
+      <w:r>
+        <w:rPr>
+          <w:rFonts w:hint="eastAsia"/>
+        </w:rPr>
+        <w:t>为例</w:t>
+      </w:r>
+      <w:r>
+        <w:rPr>
+          <w:rFonts w:hint="eastAsia"/>
+        </w:rPr>
+        <w:t>）</w:t>
+      </w:r>
+      <w:r>
+        <w:rPr>
+          <w:rFonts w:hint="eastAsia"/>
+        </w:rPr>
+        <w:t>，阿里云</w:t>
+      </w:r>
+      <w:r>
+        <w:rPr>
+          <w:rFonts w:hint="eastAsia"/>
+        </w:rPr>
+        <w:t>。如果需要stand alone的命令行管理，需要鼠标或者键盘等可输入外设。</w:t>
       </w:r>
     </w:p>
     <w:p>
@@ -799,15 +882,12 @@
         </w:numPr>
         <w:ind w:firstLineChars="0"/>
       </w:pPr>
-      <w:proofErr w:type="spellStart"/>
-      <w:r>
-        <w:rPr>
-          <w:rFonts w:hint="eastAsia"/>
-        </w:rPr>
-        <w:lastRenderedPageBreak/>
+      <w:r>
+        <w:rPr>
+          <w:rFonts w:hint="eastAsia"/>
+        </w:rPr>
         <w:t>nginx</w:t>
       </w:r>
-      <w:proofErr w:type="spellEnd"/>
     </w:p>
     <w:p>
       <w:pPr>
@@ -822,6 +902,7 @@
         <w:rPr>
           <w:rFonts w:hint="eastAsia"/>
         </w:rPr>
+        <w:lastRenderedPageBreak/>
         <w:t>php并开启socket服务</w:t>
       </w:r>
     </w:p>
@@ -857,34 +938,61 @@
         <w:t>Microsoft Visual C++ 2015-2019 Redistributable (x64)</w:t>
       </w:r>
     </w:p>
-    <w:p>
-      <w:r>
-        <w:rPr>
-          <w:rFonts w:hint="eastAsia"/>
-        </w:rPr>
-        <w:t>详细部署方法</w:t>
-      </w:r>
-      <w:proofErr w:type="gramStart"/>
-      <w:r>
-        <w:rPr>
-          <w:rFonts w:hint="eastAsia"/>
-        </w:rPr>
-        <w:t>见操作</w:t>
-      </w:r>
-      <w:proofErr w:type="gramEnd"/>
-      <w:r>
-        <w:rPr>
-          <w:rFonts w:hint="eastAsia"/>
-        </w:rPr>
-        <w:t>手册。</w:t>
-      </w:r>
-    </w:p>
     <w:p/>
     <w:p>
       <w:r>
         <w:rPr>
           <w:rFonts w:hint="eastAsia"/>
         </w:rPr>
+        <w:t>后端逻辑与数据库提供二进制可执行文件，不无需运行环境；如果希望自行进行编译，需要：</w:t>
+      </w:r>
+    </w:p>
+    <w:p>
+      <w:pPr>
+        <w:pStyle w:val="a3"/>
+        <w:numPr>
+          <w:ilvl w:val="0"/>
+          <w:numId w:val="2"/>
+        </w:numPr>
+        <w:ind w:firstLineChars="0"/>
+      </w:pPr>
+      <w:r>
+        <w:rPr>
+          <w:rFonts w:hint="eastAsia"/>
+        </w:rPr>
+        <w:t>cmake</w:t>
+      </w:r>
+    </w:p>
+    <w:p>
+      <w:pPr>
+        <w:pStyle w:val="a3"/>
+        <w:numPr>
+          <w:ilvl w:val="0"/>
+          <w:numId w:val="2"/>
+        </w:numPr>
+        <w:ind w:firstLineChars="0"/>
+      </w:pPr>
+      <w:r>
+        <w:rPr>
+          <w:rFonts w:hint="eastAsia"/>
+        </w:rPr>
+        <w:t>g++</w:t>
+      </w:r>
+    </w:p>
+    <w:p>
+      <w:pPr>
+        <w:pStyle w:val="a3"/>
+        <w:ind w:left="420" w:firstLineChars="0" w:firstLine="0"/>
+        <w:rPr>
+          <w:rFonts w:hint="eastAsia"/>
+        </w:rPr>
+      </w:pPr>
+    </w:p>
+    <w:p>
+      <w:r>
+        <w:rPr>
+          <w:rFonts w:hint="eastAsia"/>
+        </w:rPr>
         <w:t>用户侧（pc端）：一台pc，操作系统</w:t>
       </w:r>
       <w:r>
@@ -918,7 +1026,16 @@
         <w:rPr>
           <w:rFonts w:hint="eastAsia"/>
         </w:rPr>
-        <w:t>indows 10 1903为例），仅要求可以通过浏览器</w:t>
+        <w:t>indows 10 19</w:t>
+      </w:r>
+      <w:r>
+        <w:t>9</w:t>
+      </w:r>
+      <w:r>
+        <w:rPr>
+          <w:rFonts w:hint="eastAsia"/>
+        </w:rPr>
+        <w:t>3为例），仅要求可以通过浏览器</w:t>
       </w:r>
       <w:r>
         <w:rPr>
@@ -927,7 +1044,13 @@
         <w:t>（支持JavaScript，demo以Chrome</w:t>
       </w:r>
       <w:r>
-        <w:t xml:space="preserve"> 81.0</w:t>
+        <w:t xml:space="preserve"> 8</w:t>
+      </w:r>
+      <w:r>
+        <w:t>3</w:t>
+      </w:r>
+      <w:r>
+        <w:t>.0</w:t>
       </w:r>
       <w:r>
         <w:rPr>
@@ -1044,7 +1167,16 @@
         <w:rPr>
           <w:rFonts w:hint="eastAsia"/>
         </w:rPr>
-        <w:t>uery，html，bootstrap实现；</w:t>
+        <w:t>uery，html，bootstrap</w:t>
+      </w:r>
+      <w:r>
+        <w:t>4</w:t>
+      </w:r>
+      <w:r>
+        <w:rPr>
+          <w:rFonts w:hint="eastAsia"/>
+        </w:rPr>
+        <w:t>实现；</w:t>
       </w:r>
     </w:p>
     <w:p>
@@ -1093,7 +1225,7 @@
         <w:rPr>
           <w:rFonts w:hint="eastAsia"/>
         </w:rPr>
-        <w:t>socket（暂定）进行通信。</w:t>
+        <w:t>socket进行通信。</w:t>
       </w:r>
     </w:p>
     <w:p/>
@@ -1251,21 +1383,7 @@
         <w:rPr>
           <w:rFonts w:hint="eastAsia"/>
         </w:rPr>
-        <w:t>cript实现网页），通过与页面元素的</w:t>
-      </w:r>
-      <w:proofErr w:type="gramStart"/>
-      <w:r>
-        <w:rPr>
-          <w:rFonts w:hint="eastAsia"/>
-        </w:rPr>
-        <w:t>交互向</w:t>
-      </w:r>
-      <w:proofErr w:type="gramEnd"/>
-      <w:r>
-        <w:rPr>
-          <w:rFonts w:hint="eastAsia"/>
-        </w:rPr>
-        <w:t>系统提出登陆、查询、增加、删除、修改记录的请求。</w:t>
+        <w:t>cript实现网页），通过与页面元素的交互向系统提出登陆、查询、增加、删除、修改记录的请求。</w:t>
       </w:r>
     </w:p>
     <w:p>
@@ -1294,21 +1412,7 @@
         <w:rPr>
           <w:rFonts w:hint="eastAsia"/>
         </w:rPr>
-        <w:t>fast-</w:t>
-      </w:r>
-      <w:proofErr w:type="spellStart"/>
-      <w:r>
-        <w:rPr>
-          <w:rFonts w:hint="eastAsia"/>
-        </w:rPr>
-        <w:t>cgi</w:t>
-      </w:r>
-      <w:proofErr w:type="spellEnd"/>
-      <w:r>
-        <w:rPr>
-          <w:rFonts w:hint="eastAsia"/>
-        </w:rPr>
-        <w:t>实现）接收到用户的请求。</w:t>
+        <w:t>fast-cgi实现）接收到用户的请求。</w:t>
       </w:r>
     </w:p>
     <w:p>
@@ -1375,10 +1479,10 @@
         <w:t>服务器上</w:t>
       </w:r>
       <w:r>
-        <w:t>listener</w:t>
-      </w:r>
-      <w:r>
-        <w:t>.exe</w:t>
+        <w:rPr>
+          <w:rFonts w:hint="eastAsia"/>
+        </w:rPr>
+        <w:t>frontend可执行程序</w:t>
       </w:r>
       <w:r>
         <w:rPr>
@@ -1393,24 +1497,30 @@
         <w:rPr>
           <w:rFonts w:hint="eastAsia"/>
         </w:rPr>
-        <w:t>端口监听，接收到用户命令，作为参数调用xxx</w:t>
-      </w:r>
-      <w:r>
-        <w:t>.exe</w:t>
-      </w:r>
-      <w:r>
-        <w:rPr>
-          <w:rFonts w:hint="eastAsia"/>
-        </w:rPr>
-        <w:t>。</w:t>
+        <w:t>端口监听，接收到用户命令</w:t>
+      </w:r>
+      <w:r>
+        <w:rPr>
+          <w:rFonts w:hint="eastAsia"/>
+        </w:rPr>
+        <w:t>，</w:t>
+      </w:r>
+      <w:r>
+        <w:rPr>
+          <w:rFonts w:hint="eastAsia"/>
+        </w:rPr>
+        <w:t>进行核心业务逻辑的操作。</w:t>
       </w:r>
     </w:p>
     <w:p>
       <w:r>
-        <w:rPr>
-          <w:rFonts w:hint="eastAsia"/>
-        </w:rPr>
-        <w:t>5.</w:t>
+        <w:t>5</w:t>
+      </w:r>
+      <w:r>
+        <w:rPr>
+          <w:rFonts w:hint="eastAsia"/>
+        </w:rPr>
+        <w:t>.</w:t>
       </w:r>
       <w:r>
         <w:t xml:space="preserve"> </w:t>
@@ -1422,46 +1532,31 @@
         <w:t>xxx</w:t>
       </w:r>
       <w:r>
-        <w:t>.exe</w:t>
-      </w:r>
-      <w:r>
-        <w:rPr>
-          <w:rFonts w:hint="eastAsia"/>
-        </w:rPr>
-        <w:t>得到用户指令进行核心业务逻辑的操作。（</w:t>
-      </w:r>
-      <w:r>
-        <w:rPr>
-          <w:rFonts w:hint="eastAsia"/>
-        </w:rPr>
-        <w:t>由</w:t>
-      </w:r>
-      <w:r>
-        <w:rPr>
-          <w:rFonts w:hint="eastAsia"/>
-        </w:rPr>
-        <w:t>xxx</w:t>
-      </w:r>
-      <w:r>
         <w:rPr>
           <w:rFonts w:hint="eastAsia"/>
         </w:rPr>
         <w:t>.</w:t>
       </w:r>
       <w:r>
-        <w:t>cpp</w:t>
-      </w:r>
-      <w:r>
-        <w:rPr>
-          <w:rFonts w:hint="eastAsia"/>
-        </w:rPr>
-        <w:t>编译而来，其实也就是数据结构大作业的核心</w:t>
-      </w:r>
-      <w:r>
-        <w:rPr>
-          <w:rFonts w:hint="eastAsia"/>
-        </w:rPr>
-        <w:t>。）</w:t>
+        <w:t>exe</w:t>
+      </w:r>
+      <w:r>
+        <w:rPr>
+          <w:rFonts w:hint="eastAsia"/>
+        </w:rPr>
+        <w:t>处理完请求以后给一个要求的返回值</w:t>
+      </w:r>
+      <w:r>
+        <w:rPr>
+          <w:rFonts w:hint="eastAsia"/>
+        </w:rPr>
+        <w:t>，通过同一socket端口</w:t>
+      </w:r>
+      <w:r>
+        <w:rPr>
+          <w:rFonts w:hint="eastAsia"/>
+        </w:rPr>
+        <w:t>返回给后端php。</w:t>
       </w:r>
     </w:p>
     <w:p>
@@ -1481,36 +1576,19 @@
         <w:rPr>
           <w:rFonts w:hint="eastAsia"/>
         </w:rPr>
-        <w:t>xxx</w:t>
-      </w:r>
-      <w:r>
-        <w:rPr>
-          <w:rFonts w:hint="eastAsia"/>
-        </w:rPr>
-        <w:t>.</w:t>
-      </w:r>
-      <w:r>
-        <w:t>exe</w:t>
-      </w:r>
-      <w:r>
-        <w:rPr>
-          <w:rFonts w:hint="eastAsia"/>
-        </w:rPr>
-        <w:t>处理完请求以后给一个要求的返回值（拟采用</w:t>
-      </w:r>
-      <w:proofErr w:type="spellStart"/>
-      <w:r>
-        <w:rPr>
-          <w:rFonts w:hint="eastAsia"/>
-        </w:rPr>
-        <w:t>cout</w:t>
-      </w:r>
-      <w:proofErr w:type="spellEnd"/>
-      <w:r>
-        <w:rPr>
-          <w:rFonts w:hint="eastAsia"/>
-        </w:rPr>
-        <w:t>输出到std）。</w:t>
+        <w:t>php将返回值</w:t>
+      </w:r>
+      <w:r>
+        <w:rPr>
+          <w:rFonts w:hint="eastAsia"/>
+        </w:rPr>
+        <w:t>转换成符合http前后端数据交流的规范形式（json化）</w:t>
+      </w:r>
+      <w:r>
+        <w:rPr>
+          <w:rFonts w:hint="eastAsia"/>
+        </w:rPr>
+        <w:t>。</w:t>
       </w:r>
     </w:p>
     <w:p>
@@ -1518,156 +1596,48 @@
         <w:t>7</w:t>
       </w:r>
       <w:r>
-        <w:rPr>
-          <w:rFonts w:hint="eastAsia"/>
-        </w:rPr>
-        <w:t>.</w:t>
-      </w:r>
-      <w:r>
-        <w:t xml:space="preserve"> </w:t>
-      </w:r>
-      <w:r>
-        <w:rPr>
-          <w:rFonts w:hint="eastAsia"/>
-        </w:rPr>
-        <w:t>socket</w:t>
-      </w:r>
-      <w:r>
-        <w:t>.exe</w:t>
-      </w:r>
-      <w:r>
-        <w:rPr>
-          <w:rFonts w:hint="eastAsia"/>
-        </w:rPr>
-        <w:t>获取得到</w:t>
-      </w:r>
-      <w:r>
-        <w:rPr>
-          <w:rFonts w:hint="eastAsia"/>
-        </w:rPr>
-        <w:t>xxx</w:t>
-      </w:r>
-      <w:r>
-        <w:rPr>
-          <w:rFonts w:hint="eastAsia"/>
-        </w:rPr>
-        <w:t>.</w:t>
-      </w:r>
-      <w:r>
-        <w:t>exe</w:t>
-      </w:r>
-      <w:r>
-        <w:rPr>
-          <w:rFonts w:hint="eastAsia"/>
-        </w:rPr>
-        <w:t>的</w:t>
-      </w:r>
-      <w:proofErr w:type="spellStart"/>
-      <w:r>
-        <w:rPr>
-          <w:rFonts w:hint="eastAsia"/>
-        </w:rPr>
-        <w:t>cout</w:t>
-      </w:r>
-      <w:proofErr w:type="spellEnd"/>
-      <w:r>
-        <w:rPr>
-          <w:rFonts w:hint="eastAsia"/>
-        </w:rPr>
-        <w:t>，</w:t>
-      </w:r>
-      <w:r>
-        <w:rPr>
-          <w:rFonts w:hint="eastAsia"/>
-        </w:rPr>
-        <w:t>通过8</w:t>
-      </w:r>
-      <w:r>
-        <w:t>888</w:t>
-      </w:r>
-      <w:r>
-        <w:rPr>
-          <w:rFonts w:hint="eastAsia"/>
-        </w:rPr>
-        <w:t>端口返回给后端php。</w:t>
+        <w:t xml:space="preserve">. </w:t>
+      </w:r>
+      <w:r>
+        <w:rPr>
+          <w:rFonts w:hint="eastAsia"/>
+        </w:rPr>
+        <w:t>php把数据发送给前端</w:t>
+      </w:r>
+      <w:r>
+        <w:rPr>
+          <w:rFonts w:hint="eastAsia"/>
+        </w:rPr>
+        <w:t>J</w:t>
+      </w:r>
+      <w:r>
+        <w:rPr>
+          <w:rFonts w:hint="eastAsia"/>
+        </w:rPr>
+        <w:t>ava</w:t>
+      </w:r>
+      <w:r>
+        <w:rPr>
+          <w:rFonts w:hint="eastAsia"/>
+        </w:rPr>
+        <w:t>S</w:t>
+      </w:r>
+      <w:r>
+        <w:rPr>
+          <w:rFonts w:hint="eastAsia"/>
+        </w:rPr>
+        <w:t>cript</w:t>
+      </w:r>
+      <w:r>
+        <w:rPr>
+          <w:rFonts w:hint="eastAsia"/>
+        </w:rPr>
+        <w:t>。</w:t>
       </w:r>
     </w:p>
     <w:p>
       <w:r>
-        <w:rPr>
-          <w:rFonts w:hint="eastAsia"/>
-        </w:rPr>
-        <w:t>8.</w:t>
-      </w:r>
-      <w:r>
-        <w:t xml:space="preserve"> </w:t>
-      </w:r>
-      <w:r>
-        <w:rPr>
-          <w:rFonts w:hint="eastAsia"/>
-        </w:rPr>
-        <w:t>php将返回值</w:t>
-      </w:r>
-      <w:r>
-        <w:rPr>
-          <w:rFonts w:hint="eastAsia"/>
-        </w:rPr>
-        <w:t>转换成符合http前后端数据交流的规范形式（即数据json化）</w:t>
-      </w:r>
-      <w:r>
-        <w:rPr>
-          <w:rFonts w:hint="eastAsia"/>
-        </w:rPr>
-        <w:t>。</w:t>
-      </w:r>
-    </w:p>
-    <w:p>
-      <w:r>
-        <w:t>9</w:t>
-      </w:r>
-      <w:r>
-        <w:t xml:space="preserve">. </w:t>
-      </w:r>
-      <w:r>
-        <w:rPr>
-          <w:rFonts w:hint="eastAsia"/>
-        </w:rPr>
-        <w:t>php把数据发送给前端</w:t>
-      </w:r>
-      <w:r>
-        <w:rPr>
-          <w:rFonts w:hint="eastAsia"/>
-        </w:rPr>
-        <w:t>J</w:t>
-      </w:r>
-      <w:r>
-        <w:rPr>
-          <w:rFonts w:hint="eastAsia"/>
-        </w:rPr>
-        <w:t>ava</w:t>
-      </w:r>
-      <w:r>
-        <w:rPr>
-          <w:rFonts w:hint="eastAsia"/>
-        </w:rPr>
-        <w:t>S</w:t>
-      </w:r>
-      <w:r>
-        <w:rPr>
-          <w:rFonts w:hint="eastAsia"/>
-        </w:rPr>
-        <w:t>cript</w:t>
-      </w:r>
-      <w:r>
-        <w:rPr>
-          <w:rFonts w:hint="eastAsia"/>
-        </w:rPr>
-        <w:t>。</w:t>
-      </w:r>
-    </w:p>
-    <w:p>
-      <w:r>
-        <w:t>10</w:t>
+        <w:t>8</w:t>
       </w:r>
       <w:r>
         <w:t xml:space="preserve">. </w:t>
@@ -1728,7 +1698,7 @@
                     </pic:cNvPicPr>
                   </pic:nvPicPr>
                   <pic:blipFill>
-                    <a:blip r:embed="rId13">
+                    <a:blip r:embed="rId10">
                       <a:extLst>
                         <a:ext uri="{28A0092B-C50C-407E-A947-70E740481C1C}">
                           <a14:useLocalDpi xmlns:a14="http://schemas.microsoft.com/office/drawing/2010/main" val="0"/>
@@ -2000,7 +1970,7 @@
                     </pic:cNvPicPr>
                   </pic:nvPicPr>
                   <pic:blipFill>
-                    <a:blip r:embed="rId13">
+                    <a:blip r:embed="rId10">
                       <a:extLst>
                         <a:ext uri="{28A0092B-C50C-407E-A947-70E740481C1C}">
                           <a14:useLocalDpi xmlns:a14="http://schemas.microsoft.com/office/drawing/2010/main" val="0"/>
@@ -2064,7 +2034,7 @@
                     </pic:cNvPicPr>
                   </pic:nvPicPr>
                   <pic:blipFill>
-                    <a:blip r:embed="rId13">
+                    <a:blip r:embed="rId10">
                       <a:extLst>
                         <a:ext uri="{28A0092B-C50C-407E-A947-70E740481C1C}">
                           <a14:useLocalDpi xmlns:a14="http://schemas.microsoft.com/office/drawing/2010/main" val="0"/>
@@ -2103,14 +2073,14 @@
           <w:noProof/>
         </w:rPr>
         <w:drawing>
-          <wp:inline distT="0" distB="0" distL="0" distR="0" wp14:anchorId="683F5CBD" wp14:editId="3BCA0E19">
+          <wp:inline distT="0" distB="0" distL="0" distR="0" wp14:anchorId="683F5CBD" wp14:editId="26FF8BEB">
             <wp:extent cx="5229225" cy="800100"/>
-            <wp:effectExtent l="0" t="0" r="28575" b="0"/>
+            <wp:effectExtent l="0" t="0" r="9525" b="0"/>
             <wp:docPr id="1" name="图示 1"/>
             <wp:cNvGraphicFramePr/>
             <a:graphic xmlns:a="http://schemas.openxmlformats.org/drawingml/2006/main">
               <a:graphicData uri="http://schemas.openxmlformats.org/drawingml/2006/diagram">
-                <dgm:relIds xmlns:dgm="http://schemas.openxmlformats.org/drawingml/2006/diagram" xmlns:r="http://schemas.openxmlformats.org/officeDocument/2006/relationships" r:dm="rId14" r:lo="rId15" r:qs="rId16" r:cs="rId17"/>
+                <dgm:relIds xmlns:dgm="http://schemas.openxmlformats.org/drawingml/2006/diagram" xmlns:r="http://schemas.openxmlformats.org/officeDocument/2006/relationships" r:dm="rId11" r:lo="rId12" r:qs="rId13" r:cs="rId14"/>
               </a:graphicData>
             </a:graphic>
           </wp:inline>
@@ -2138,31 +2108,41 @@
       </w:r>
     </w:p>
     <w:p>
-      <w:pPr>
-        <w:jc w:val="center"/>
-      </w:pPr>
-    </w:p>
-    <w:p>
-      <w:r>
-        <w:rPr>
-          <w:rFonts w:hint="eastAsia"/>
-        </w:rPr>
-        <w:lastRenderedPageBreak/>
-        <w:t>*步骤5与6可以单独运行，此时仅在服务器</w:t>
-      </w:r>
-      <w:proofErr w:type="gramStart"/>
-      <w:r>
-        <w:rPr>
-          <w:rFonts w:hint="eastAsia"/>
-        </w:rPr>
-        <w:t>侧运行</w:t>
-      </w:r>
-      <w:proofErr w:type="gramEnd"/>
-      <w:r>
-        <w:rPr>
-          <w:rFonts w:hint="eastAsia"/>
-        </w:rPr>
-        <w:t>一个基于命令行的管理系统，用于维护与管理。</w:t>
+      <w:r>
+        <w:rPr>
+          <w:rFonts w:hint="eastAsia"/>
+        </w:rPr>
+        <w:t>*</w:t>
+      </w:r>
+      <w:r>
+        <w:rPr>
+          <w:rFonts w:hint="eastAsia"/>
+        </w:rPr>
+        <w:t>后端逻辑和数据库的</w:t>
+      </w:r>
+      <w:r>
+        <w:rPr>
+          <w:rFonts w:hint="eastAsia"/>
+        </w:rPr>
+        <w:t>基于命令行的管理系统</w:t>
+      </w:r>
+      <w:r>
+        <w:rPr>
+          <w:rFonts w:hint="eastAsia"/>
+        </w:rPr>
+        <w:t>（code）</w:t>
+      </w:r>
+      <w:r>
+        <w:rPr>
+          <w:rFonts w:hint="eastAsia"/>
+        </w:rPr>
+        <w:t>可以单独运行</w:t>
+      </w:r>
+      <w:r>
+        <w:rPr>
+          <w:rFonts w:hint="eastAsia"/>
+        </w:rPr>
+        <w:t>，用于维护与管理。</w:t>
       </w:r>
     </w:p>
     <w:p/>
@@ -2256,7 +2236,7 @@
                     </pic:cNvPicPr>
                   </pic:nvPicPr>
                   <pic:blipFill rotWithShape="1">
-                    <a:blip r:embed="rId19">
+                    <a:blip r:embed="rId16">
                       <a:extLst>
                         <a:ext uri="{28A0092B-C50C-407E-A947-70E740481C1C}">
                           <a14:useLocalDpi xmlns:a14="http://schemas.microsoft.com/office/drawing/2010/main" val="0"/>
@@ -2318,7 +2298,7 @@
                     </pic:cNvPicPr>
                   </pic:nvPicPr>
                   <pic:blipFill>
-                    <a:blip r:embed="rId20">
+                    <a:blip r:embed="rId17">
                       <a:extLst>
                         <a:ext uri="{28A0092B-C50C-407E-A947-70E740481C1C}">
                           <a14:useLocalDpi xmlns:a14="http://schemas.microsoft.com/office/drawing/2010/main" val="0"/>
@@ -2347,13 +2327,7 @@
         </w:drawing>
       </w:r>
     </w:p>
-    <w:p>
-      <w:pPr>
-        <w:rPr>
-          <w:rFonts w:hint="eastAsia"/>
-        </w:rPr>
-      </w:pPr>
-    </w:p>
+    <w:p/>
     <w:p>
       <w:r>
         <w:rPr>
@@ -2369,7 +2343,7 @@
             <wp:cNvGraphicFramePr/>
             <a:graphic xmlns:a="http://schemas.openxmlformats.org/drawingml/2006/main">
               <a:graphicData uri="http://schemas.openxmlformats.org/drawingml/2006/diagram">
-                <dgm:relIds xmlns:dgm="http://schemas.openxmlformats.org/drawingml/2006/diagram" xmlns:r="http://schemas.openxmlformats.org/officeDocument/2006/relationships" r:dm="rId21" r:lo="rId22" r:qs="rId23" r:cs="rId24"/>
+                <dgm:relIds xmlns:dgm="http://schemas.openxmlformats.org/drawingml/2006/diagram" xmlns:r="http://schemas.openxmlformats.org/officeDocument/2006/relationships" r:dm="rId18" r:lo="rId19" r:qs="rId20" r:cs="rId21"/>
               </a:graphicData>
             </a:graphic>
           </wp:inline>
@@ -2476,16 +2450,38 @@
         <w:rPr>
           <w:rFonts w:hint="eastAsia"/>
         </w:rPr>
-        <w:t>listener</w:t>
-      </w:r>
-      <w:r>
-        <w:t>.exe</w:t>
-      </w:r>
-      <w:r>
-        <w:rPr>
-          <w:rFonts w:hint="eastAsia"/>
-        </w:rPr>
-        <w:t>需要服务器管理员手动运行，防止监听失效前后端断开与命令行的链接。</w:t>
+        <w:t>运营维护时，若需要命令行交互界面对数据库进行操作。</w:t>
+      </w:r>
+      <w:r>
+        <w:rPr>
+          <w:rFonts w:hint="eastAsia"/>
+        </w:rPr>
+        <w:t>需要服务器管理员手动运行</w:t>
+      </w:r>
+      <w:r>
+        <w:rPr>
+          <w:rFonts w:hint="eastAsia"/>
+        </w:rPr>
+        <w:t>code可执行文件</w:t>
+      </w:r>
+      <w:r>
+        <w:rPr>
+          <w:rFonts w:hint="eastAsia"/>
+        </w:rPr>
+        <w:t>。</w:t>
+      </w:r>
+    </w:p>
+    <w:p>
+      <w:pPr>
+        <w:rPr>
+          <w:rFonts w:hint="eastAsia"/>
+        </w:rPr>
+      </w:pPr>
+      <w:r>
+        <w:rPr>
+          <w:rFonts w:hint="eastAsia"/>
+        </w:rPr>
+        <w:t>frontend可执行文件需手动开启并保持运行。</w:t>
       </w:r>
     </w:p>
     <w:p/>
@@ -2615,8 +2611,124 @@
       </w:rPr>
     </w:lvl>
   </w:abstractNum>
+  <w:abstractNum w:abstractNumId="1" w15:restartNumberingAfterBreak="0">
+    <w:nsid w:val="75423BC5"/>
+    <w:multiLevelType w:val="hybridMultilevel"/>
+    <w:tmpl w:val="5406DDE6"/>
+    <w:lvl w:ilvl="0" w:tplc="04090001">
+      <w:start w:val="1"/>
+      <w:numFmt w:val="bullet"/>
+      <w:lvlText w:val=""/>
+      <w:lvlJc w:val="left"/>
+      <w:pPr>
+        <w:ind w:left="420" w:hanging="420"/>
+      </w:pPr>
+      <w:rPr>
+        <w:rFonts w:ascii="Wingdings" w:hAnsi="Wingdings" w:hint="default"/>
+      </w:rPr>
+    </w:lvl>
+    <w:lvl w:ilvl="1" w:tplc="04090003" w:tentative="1">
+      <w:start w:val="1"/>
+      <w:numFmt w:val="bullet"/>
+      <w:lvlText w:val=""/>
+      <w:lvlJc w:val="left"/>
+      <w:pPr>
+        <w:ind w:left="840" w:hanging="420"/>
+      </w:pPr>
+      <w:rPr>
+        <w:rFonts w:ascii="Wingdings" w:hAnsi="Wingdings" w:hint="default"/>
+      </w:rPr>
+    </w:lvl>
+    <w:lvl w:ilvl="2" w:tplc="04090005" w:tentative="1">
+      <w:start w:val="1"/>
+      <w:numFmt w:val="bullet"/>
+      <w:lvlText w:val=""/>
+      <w:lvlJc w:val="left"/>
+      <w:pPr>
+        <w:ind w:left="1260" w:hanging="420"/>
+      </w:pPr>
+      <w:rPr>
+        <w:rFonts w:ascii="Wingdings" w:hAnsi="Wingdings" w:hint="default"/>
+      </w:rPr>
+    </w:lvl>
+    <w:lvl w:ilvl="3" w:tplc="04090001" w:tentative="1">
+      <w:start w:val="1"/>
+      <w:numFmt w:val="bullet"/>
+      <w:lvlText w:val=""/>
+      <w:lvlJc w:val="left"/>
+      <w:pPr>
+        <w:ind w:left="1680" w:hanging="420"/>
+      </w:pPr>
+      <w:rPr>
+        <w:rFonts w:ascii="Wingdings" w:hAnsi="Wingdings" w:hint="default"/>
+      </w:rPr>
+    </w:lvl>
+    <w:lvl w:ilvl="4" w:tplc="04090003" w:tentative="1">
+      <w:start w:val="1"/>
+      <w:numFmt w:val="bullet"/>
+      <w:lvlText w:val=""/>
+      <w:lvlJc w:val="left"/>
+      <w:pPr>
+        <w:ind w:left="2100" w:hanging="420"/>
+      </w:pPr>
+      <w:rPr>
+        <w:rFonts w:ascii="Wingdings" w:hAnsi="Wingdings" w:hint="default"/>
+      </w:rPr>
+    </w:lvl>
+    <w:lvl w:ilvl="5" w:tplc="04090005" w:tentative="1">
+      <w:start w:val="1"/>
+      <w:numFmt w:val="bullet"/>
+      <w:lvlText w:val=""/>
+      <w:lvlJc w:val="left"/>
+      <w:pPr>
+        <w:ind w:left="2520" w:hanging="420"/>
+      </w:pPr>
+      <w:rPr>
+        <w:rFonts w:ascii="Wingdings" w:hAnsi="Wingdings" w:hint="default"/>
+      </w:rPr>
+    </w:lvl>
+    <w:lvl w:ilvl="6" w:tplc="04090001" w:tentative="1">
+      <w:start w:val="1"/>
+      <w:numFmt w:val="bullet"/>
+      <w:lvlText w:val=""/>
+      <w:lvlJc w:val="left"/>
+      <w:pPr>
+        <w:ind w:left="2940" w:hanging="420"/>
+      </w:pPr>
+      <w:rPr>
+        <w:rFonts w:ascii="Wingdings" w:hAnsi="Wingdings" w:hint="default"/>
+      </w:rPr>
+    </w:lvl>
+    <w:lvl w:ilvl="7" w:tplc="04090003" w:tentative="1">
+      <w:start w:val="1"/>
+      <w:numFmt w:val="bullet"/>
+      <w:lvlText w:val=""/>
+      <w:lvlJc w:val="left"/>
+      <w:pPr>
+        <w:ind w:left="3360" w:hanging="420"/>
+      </w:pPr>
+      <w:rPr>
+        <w:rFonts w:ascii="Wingdings" w:hAnsi="Wingdings" w:hint="default"/>
+      </w:rPr>
+    </w:lvl>
+    <w:lvl w:ilvl="8" w:tplc="04090005" w:tentative="1">
+      <w:start w:val="1"/>
+      <w:numFmt w:val="bullet"/>
+      <w:lvlText w:val=""/>
+      <w:lvlJc w:val="left"/>
+      <w:pPr>
+        <w:ind w:left="3780" w:hanging="420"/>
+      </w:pPr>
+      <w:rPr>
+        <w:rFonts w:ascii="Wingdings" w:hAnsi="Wingdings" w:hint="default"/>
+      </w:rPr>
+    </w:lvl>
+  </w:abstractNum>
   <w:num w:numId="1">
     <w:abstractNumId w:val="0"/>
+  </w:num>
+  <w:num w:numId="2">
+    <w:abstractNumId w:val="1"/>
   </w:num>
 </w:numbering>
 </file>
@@ -4736,8 +4848,8 @@
             <a:t>（</a:t>
           </a:r>
           <a:r>
-            <a:rPr lang="en-US"/>
-            <a:t>php</a:t>
+            <a:rPr lang="en-US" altLang="zh-CN"/>
+            <a:t>PHP</a:t>
           </a:r>
           <a:r>
             <a:rPr lang="zh-CN" altLang="en-US"/>
@@ -4777,15 +4889,7 @@
         <a:p>
           <a:r>
             <a:rPr lang="zh-CN" altLang="en-US"/>
-            <a:t>后端数据库</a:t>
-          </a:r>
-          <a:r>
-            <a:rPr lang="en-US"/>
-            <a:t>xxx.exe</a:t>
-          </a:r>
-          <a:r>
-            <a:rPr lang="zh-CN" altLang="en-US"/>
-            <a:t>（基于</a:t>
+            <a:t>基于</a:t>
           </a:r>
           <a:r>
             <a:rPr lang="en-US" altLang="zh-CN"/>
@@ -4793,7 +4897,7 @@
           </a:r>
           <a:r>
             <a:rPr lang="zh-CN" altLang="en-US"/>
-            <a:t>树的数据库）*</a:t>
+            <a:t>树的后端数据库</a:t>
           </a:r>
         </a:p>
       </dgm:t>
@@ -4828,16 +4932,12 @@
         <a:lstStyle/>
         <a:p>
           <a:r>
-            <a:rPr lang="zh-CN" altLang="en-US"/>
-            <a:t>中间件（</a:t>
-          </a:r>
-          <a:r>
             <a:rPr lang="en-US" altLang="zh-CN"/>
-            <a:t>listener.exe</a:t>
+            <a:t>C++ socket server</a:t>
           </a:r>
           <a:r>
             <a:rPr lang="zh-CN" altLang="en-US"/>
-            <a:t>）</a:t>
+            <a:t>中间件</a:t>
           </a:r>
         </a:p>
       </dgm:t>
@@ -4961,7 +5061,7 @@
   <dgm:whole/>
   <dgm:extLst>
     <a:ext uri="http://schemas.microsoft.com/office/drawing/2008/diagram">
-      <dsp:dataModelExt xmlns:dsp="http://schemas.microsoft.com/office/drawing/2008/diagram" relId="rId18" minVer="http://schemas.openxmlformats.org/drawingml/2006/diagram"/>
+      <dsp:dataModelExt xmlns:dsp="http://schemas.microsoft.com/office/drawing/2008/diagram" relId="rId15" minVer="http://schemas.openxmlformats.org/drawingml/2006/diagram"/>
     </a:ext>
   </dgm:extLst>
 </dgm:dataModel>
@@ -5566,7 +5666,7 @@
   <dgm:whole/>
   <dgm:extLst>
     <a:ext uri="http://schemas.microsoft.com/office/drawing/2008/diagram">
-      <dsp:dataModelExt xmlns:dsp="http://schemas.microsoft.com/office/drawing/2008/diagram" relId="rId25" minVer="http://schemas.openxmlformats.org/drawingml/2006/diagram"/>
+      <dsp:dataModelExt xmlns:dsp="http://schemas.microsoft.com/office/drawing/2008/diagram" relId="rId22" minVer="http://schemas.openxmlformats.org/drawingml/2006/diagram"/>
     </a:ext>
   </dgm:extLst>
 </dgm:dataModel>
@@ -5632,12 +5732,12 @@
         </a:fontRef>
       </dsp:style>
       <dsp:txBody>
-        <a:bodyPr spcFirstLastPara="0" vert="horz" wrap="square" lIns="38100" tIns="38100" rIns="38100" bIns="38100" numCol="1" spcCol="1270" anchor="ctr" anchorCtr="0">
+        <a:bodyPr spcFirstLastPara="0" vert="horz" wrap="square" lIns="45720" tIns="45720" rIns="45720" bIns="45720" numCol="1" spcCol="1270" anchor="ctr" anchorCtr="0">
           <a:noAutofit/>
         </a:bodyPr>
         <a:lstStyle/>
         <a:p>
-          <a:pPr marL="0" lvl="0" indent="0" algn="ctr" defTabSz="444500">
+          <a:pPr marL="0" lvl="0" indent="0" algn="ctr" defTabSz="533400">
             <a:lnSpc>
               <a:spcPct val="90000"/>
             </a:lnSpc>
@@ -5650,7 +5750,7 @@
             <a:buNone/>
           </a:pPr>
           <a:r>
-            <a:rPr lang="zh-CN" altLang="en-US" sz="1000" kern="1200"/>
+            <a:rPr lang="zh-CN" altLang="en-US" sz="1200" kern="1200"/>
             <a:t>网页客户端（用户侧）</a:t>
           </a:r>
         </a:p>
@@ -5710,7 +5810,7 @@
         </a:bodyPr>
         <a:lstStyle/>
         <a:p>
-          <a:pPr marL="0" lvl="0" indent="0" algn="ctr" defTabSz="355600">
+          <a:pPr marL="0" lvl="0" indent="0" algn="ctr" defTabSz="400050">
             <a:lnSpc>
               <a:spcPct val="90000"/>
             </a:lnSpc>
@@ -5722,7 +5822,7 @@
             </a:spcAft>
             <a:buNone/>
           </a:pPr>
-          <a:endParaRPr lang="zh-CN" altLang="en-US" sz="800" kern="1200"/>
+          <a:endParaRPr lang="zh-CN" altLang="en-US" sz="900" kern="1200"/>
         </a:p>
       </dsp:txBody>
       <dsp:txXfrm>
@@ -5782,12 +5882,12 @@
         </a:fontRef>
       </dsp:style>
       <dsp:txBody>
-        <a:bodyPr spcFirstLastPara="0" vert="horz" wrap="square" lIns="38100" tIns="38100" rIns="38100" bIns="38100" numCol="1" spcCol="1270" anchor="ctr" anchorCtr="0">
+        <a:bodyPr spcFirstLastPara="0" vert="horz" wrap="square" lIns="45720" tIns="45720" rIns="45720" bIns="45720" numCol="1" spcCol="1270" anchor="ctr" anchorCtr="0">
           <a:noAutofit/>
         </a:bodyPr>
         <a:lstStyle/>
         <a:p>
-          <a:pPr marL="0" lvl="0" indent="0" algn="ctr" defTabSz="444500">
+          <a:pPr marL="0" lvl="0" indent="0" algn="ctr" defTabSz="533400">
             <a:lnSpc>
               <a:spcPct val="90000"/>
             </a:lnSpc>
@@ -5800,19 +5900,19 @@
             <a:buNone/>
           </a:pPr>
           <a:r>
-            <a:rPr lang="zh-CN" sz="1000" kern="1200"/>
+            <a:rPr lang="zh-CN" sz="1200" kern="1200"/>
             <a:t>后端服务器</a:t>
           </a:r>
           <a:r>
-            <a:rPr lang="zh-CN" altLang="en-US" sz="1000" kern="1200"/>
+            <a:rPr lang="zh-CN" altLang="en-US" sz="1200" kern="1200"/>
             <a:t>（</a:t>
           </a:r>
           <a:r>
-            <a:rPr lang="en-US" sz="1000" kern="1200"/>
-            <a:t>php</a:t>
+            <a:rPr lang="en-US" altLang="zh-CN" sz="1200" kern="1200"/>
+            <a:t>PHP</a:t>
           </a:r>
           <a:r>
-            <a:rPr lang="zh-CN" altLang="en-US" sz="1000" kern="1200"/>
+            <a:rPr lang="zh-CN" altLang="en-US" sz="1200" kern="1200"/>
             <a:t>）</a:t>
           </a:r>
         </a:p>
@@ -5872,7 +5972,7 @@
         </a:bodyPr>
         <a:lstStyle/>
         <a:p>
-          <a:pPr marL="0" lvl="0" indent="0" algn="ctr" defTabSz="355600">
+          <a:pPr marL="0" lvl="0" indent="0" algn="ctr" defTabSz="400050">
             <a:lnSpc>
               <a:spcPct val="90000"/>
             </a:lnSpc>
@@ -5884,7 +5984,7 @@
             </a:spcAft>
             <a:buNone/>
           </a:pPr>
-          <a:endParaRPr lang="zh-CN" altLang="en-US" sz="800" kern="1200"/>
+          <a:endParaRPr lang="zh-CN" altLang="en-US" sz="900" kern="1200"/>
         </a:p>
       </dsp:txBody>
       <dsp:txXfrm>
@@ -5944,12 +6044,12 @@
         </a:fontRef>
       </dsp:style>
       <dsp:txBody>
-        <a:bodyPr spcFirstLastPara="0" vert="horz" wrap="square" lIns="38100" tIns="38100" rIns="38100" bIns="38100" numCol="1" spcCol="1270" anchor="ctr" anchorCtr="0">
+        <a:bodyPr spcFirstLastPara="0" vert="horz" wrap="square" lIns="45720" tIns="45720" rIns="45720" bIns="45720" numCol="1" spcCol="1270" anchor="ctr" anchorCtr="0">
           <a:noAutofit/>
         </a:bodyPr>
         <a:lstStyle/>
         <a:p>
-          <a:pPr marL="0" lvl="0" indent="0" algn="ctr" defTabSz="444500">
+          <a:pPr marL="0" lvl="0" indent="0" algn="ctr" defTabSz="533400">
             <a:lnSpc>
               <a:spcPct val="90000"/>
             </a:lnSpc>
@@ -5962,16 +6062,12 @@
             <a:buNone/>
           </a:pPr>
           <a:r>
-            <a:rPr lang="zh-CN" altLang="en-US" sz="1000" kern="1200"/>
-            <a:t>中间件（</a:t>
+            <a:rPr lang="en-US" altLang="zh-CN" sz="1200" kern="1200"/>
+            <a:t>C++ socket server</a:t>
           </a:r>
           <a:r>
-            <a:rPr lang="en-US" altLang="zh-CN" sz="1000" kern="1200"/>
-            <a:t>listener.exe</a:t>
-          </a:r>
-          <a:r>
-            <a:rPr lang="zh-CN" altLang="en-US" sz="1000" kern="1200"/>
-            <a:t>）</a:t>
+            <a:rPr lang="zh-CN" altLang="en-US" sz="1200" kern="1200"/>
+            <a:t>中间件</a:t>
           </a:r>
         </a:p>
       </dsp:txBody>
@@ -6030,7 +6126,7 @@
         </a:bodyPr>
         <a:lstStyle/>
         <a:p>
-          <a:pPr marL="0" lvl="0" indent="0" algn="ctr" defTabSz="355600">
+          <a:pPr marL="0" lvl="0" indent="0" algn="ctr" defTabSz="400050">
             <a:lnSpc>
               <a:spcPct val="90000"/>
             </a:lnSpc>
@@ -6042,7 +6138,7 @@
             </a:spcAft>
             <a:buNone/>
           </a:pPr>
-          <a:endParaRPr lang="zh-CN" altLang="en-US" sz="800" kern="1200"/>
+          <a:endParaRPr lang="zh-CN" altLang="en-US" sz="900" kern="1200"/>
         </a:p>
       </dsp:txBody>
       <dsp:txXfrm>
@@ -6102,12 +6198,12 @@
         </a:fontRef>
       </dsp:style>
       <dsp:txBody>
-        <a:bodyPr spcFirstLastPara="0" vert="horz" wrap="square" lIns="38100" tIns="38100" rIns="38100" bIns="38100" numCol="1" spcCol="1270" anchor="ctr" anchorCtr="0">
+        <a:bodyPr spcFirstLastPara="0" vert="horz" wrap="square" lIns="45720" tIns="45720" rIns="45720" bIns="45720" numCol="1" spcCol="1270" anchor="ctr" anchorCtr="0">
           <a:noAutofit/>
         </a:bodyPr>
         <a:lstStyle/>
         <a:p>
-          <a:pPr marL="0" lvl="0" indent="0" algn="ctr" defTabSz="444500">
+          <a:pPr marL="0" lvl="0" indent="0" algn="ctr" defTabSz="533400">
             <a:lnSpc>
               <a:spcPct val="90000"/>
             </a:lnSpc>
@@ -6120,24 +6216,16 @@
             <a:buNone/>
           </a:pPr>
           <a:r>
-            <a:rPr lang="zh-CN" altLang="en-US" sz="1000" kern="1200"/>
-            <a:t>后端数据库</a:t>
+            <a:rPr lang="zh-CN" altLang="en-US" sz="1200" kern="1200"/>
+            <a:t>基于</a:t>
           </a:r>
           <a:r>
-            <a:rPr lang="en-US" sz="1000" kern="1200"/>
-            <a:t>xxx.exe</a:t>
-          </a:r>
-          <a:r>
-            <a:rPr lang="zh-CN" altLang="en-US" sz="1000" kern="1200"/>
-            <a:t>（基于</a:t>
-          </a:r>
-          <a:r>
-            <a:rPr lang="en-US" altLang="zh-CN" sz="1000" kern="1200"/>
+            <a:rPr lang="en-US" altLang="zh-CN" sz="1200" kern="1200"/>
             <a:t>B+</a:t>
           </a:r>
           <a:r>
-            <a:rPr lang="zh-CN" altLang="en-US" sz="1000" kern="1200"/>
-            <a:t>树的数据库）*</a:t>
+            <a:rPr lang="zh-CN" altLang="en-US" sz="1200" kern="1200"/>
+            <a:t>树的后端数据库</a:t>
           </a:r>
         </a:p>
       </dsp:txBody>

</xml_diff>